<commit_message>
updates to interview_Questions word file
</commit_message>
<xml_diff>
--- a/Interview_Questions.docx
+++ b/Interview_Questions.docx
@@ -723,25 +723,27 @@
         <w:tblLook w:val="04A0" w:firstRow="1" w:lastRow="0" w:firstColumn="1" w:lastColumn="0" w:noHBand="0" w:noVBand="1"/>
       </w:tblPr>
       <w:tblGrid>
-        <w:gridCol w:w="2254"/>
-        <w:gridCol w:w="2254"/>
-        <w:gridCol w:w="2254"/>
-        <w:gridCol w:w="2254"/>
+        <w:gridCol w:w="1214"/>
+        <w:gridCol w:w="1283"/>
+        <w:gridCol w:w="1459"/>
+        <w:gridCol w:w="5060"/>
       </w:tblGrid>
       <w:tr>
         <w:tc>
           <w:tcPr>
-            <w:tcW w:w="2254" w:type="dxa"/>
+            <w:tcW w:w="1214" w:type="dxa"/>
           </w:tcPr>
           <w:p>
             <w:pPr>
               <w:jc w:val="center"/>
               <w:rPr>
-                <w:lang w:val="en-US"/>
-              </w:rPr>
-            </w:pPr>
-            <w:r>
-              <w:rPr>
+                <w:b/>
+                <w:lang w:val="en-US"/>
+              </w:rPr>
+            </w:pPr>
+            <w:r>
+              <w:rPr>
+                <w:b/>
                 <w:lang w:val="en-US"/>
               </w:rPr>
               <w:t>Working Directory</w:t>
@@ -750,17 +752,19 @@
         </w:tc>
         <w:tc>
           <w:tcPr>
-            <w:tcW w:w="2254" w:type="dxa"/>
+            <w:tcW w:w="1283" w:type="dxa"/>
           </w:tcPr>
           <w:p>
             <w:pPr>
               <w:jc w:val="center"/>
               <w:rPr>
-                <w:lang w:val="en-US"/>
-              </w:rPr>
-            </w:pPr>
-            <w:r>
-              <w:rPr>
+                <w:b/>
+                <w:lang w:val="en-US"/>
+              </w:rPr>
+            </w:pPr>
+            <w:r>
+              <w:rPr>
+                <w:b/>
                 <w:lang w:val="en-US"/>
               </w:rPr>
               <w:t>Staging Area</w:t>
@@ -769,17 +773,19 @@
         </w:tc>
         <w:tc>
           <w:tcPr>
-            <w:tcW w:w="2254" w:type="dxa"/>
+            <w:tcW w:w="1459" w:type="dxa"/>
           </w:tcPr>
           <w:p>
             <w:pPr>
               <w:jc w:val="center"/>
               <w:rPr>
-                <w:lang w:val="en-US"/>
-              </w:rPr>
-            </w:pPr>
-            <w:r>
-              <w:rPr>
+                <w:b/>
+                <w:lang w:val="en-US"/>
+              </w:rPr>
+            </w:pPr>
+            <w:r>
+              <w:rPr>
+                <w:b/>
                 <w:lang w:val="en-US"/>
               </w:rPr>
               <w:t>Local Repository</w:t>
@@ -788,17 +794,19 @@
         </w:tc>
         <w:tc>
           <w:tcPr>
-            <w:tcW w:w="2254" w:type="dxa"/>
+            <w:tcW w:w="5060" w:type="dxa"/>
           </w:tcPr>
           <w:p>
             <w:pPr>
               <w:jc w:val="center"/>
               <w:rPr>
-                <w:lang w:val="en-US"/>
-              </w:rPr>
-            </w:pPr>
-            <w:r>
-              <w:rPr>
+                <w:b/>
+                <w:lang w:val="en-US"/>
+              </w:rPr>
+            </w:pPr>
+            <w:r>
+              <w:rPr>
+                <w:b/>
                 <w:lang w:val="en-US"/>
               </w:rPr>
               <w:t>Remote Repository</w:t>
@@ -809,7 +817,7 @@
       <w:tr>
         <w:tc>
           <w:tcPr>
-            <w:tcW w:w="2254" w:type="dxa"/>
+            <w:tcW w:w="1214" w:type="dxa"/>
           </w:tcPr>
           <w:p>
             <w:pPr>
@@ -841,7 +849,7 @@
         </w:tc>
         <w:tc>
           <w:tcPr>
-            <w:tcW w:w="2254" w:type="dxa"/>
+            <w:tcW w:w="1283" w:type="dxa"/>
           </w:tcPr>
           <w:p>
             <w:pPr>
@@ -849,11 +857,23 @@
                 <w:lang w:val="en-US"/>
               </w:rPr>
             </w:pPr>
+            <w:r>
+              <w:rPr>
+                <w:lang w:val="en-US"/>
+              </w:rPr>
+              <w:t>Before sending the code</w:t>
+            </w:r>
+            <w:r>
+              <w:rPr>
+                <w:lang w:val="en-US"/>
+              </w:rPr>
+              <w:t>/files into your local repository this staging area will hold the code files</w:t>
+            </w:r>
           </w:p>
         </w:tc>
         <w:tc>
           <w:tcPr>
-            <w:tcW w:w="2254" w:type="dxa"/>
+            <w:tcW w:w="1459" w:type="dxa"/>
           </w:tcPr>
           <w:p>
             <w:pPr>
@@ -861,11 +881,24 @@
                 <w:lang w:val="en-US"/>
               </w:rPr>
             </w:pPr>
+            <w:r>
+              <w:rPr>
+                <w:lang w:val="en-US"/>
+              </w:rPr>
+              <w:t xml:space="preserve">In Git, a local repository refers to the version of your project that is stored on your local machine. This local repository contains all the files, history, and branches of your project, allowing you </w:t>
+            </w:r>
+            <w:r>
+              <w:rPr>
+                <w:lang w:val="en-US"/>
+              </w:rPr>
+              <w:lastRenderedPageBreak/>
+              <w:t>to work on it, make changes, and commit those changes without needing to connect to a remote server.</w:t>
+            </w:r>
           </w:p>
         </w:tc>
         <w:tc>
           <w:tcPr>
-            <w:tcW w:w="2254" w:type="dxa"/>
+            <w:tcW w:w="5060" w:type="dxa"/>
           </w:tcPr>
           <w:p>
             <w:pPr>
@@ -873,13 +906,200 @@
                 <w:lang w:val="en-US"/>
               </w:rPr>
             </w:pPr>
+            <w:r>
+              <w:rPr>
+                <w:lang w:val="en-US"/>
+              </w:rPr>
+              <w:lastRenderedPageBreak/>
+              <w:t>git remote -v</w:t>
+            </w:r>
+          </w:p>
+          <w:p>
+            <w:pPr>
+              <w:rPr>
+                <w:lang w:val="en-US"/>
+              </w:rPr>
+            </w:pPr>
+            <w:r>
+              <w:rPr>
+                <w:lang w:val="en-US"/>
+              </w:rPr>
+              <w:t>The git remote -v command displays the URLs of the remote repositories associated with your local Git repository. The output will typically show both the fetch and push URLs for each remote.</w:t>
+            </w:r>
+          </w:p>
+          <w:p>
+            <w:pPr>
+              <w:rPr>
+                <w:lang w:val="en-US"/>
+              </w:rPr>
+            </w:pPr>
+            <w:r>
+              <w:rPr>
+                <w:lang w:val="en-US"/>
+              </w:rPr>
+              <w:t>git remote: This command deals with the remote repositories. The -v option stands for "verbose" and displays the details in a more descriptive format.</w:t>
+            </w:r>
+          </w:p>
+          <w:p>
+            <w:pPr>
+              <w:rPr>
+                <w:lang w:val="en-US"/>
+              </w:rPr>
+            </w:pPr>
+            <w:r>
+              <w:rPr>
+                <w:lang w:val="en-US"/>
+              </w:rPr>
+              <w:t>When you run git remote -v, you might get an output that looks something like this:</w:t>
+            </w:r>
+          </w:p>
+          <w:p>
+            <w:pPr>
+              <w:rPr>
+                <w:lang w:val="en-US"/>
+              </w:rPr>
+            </w:pPr>
+            <w:proofErr w:type="gramStart"/>
+            <w:r>
+              <w:rPr>
+                <w:lang w:val="en-US"/>
+              </w:rPr>
+              <w:t>origin  https://github.com/username/repository.git</w:t>
+            </w:r>
+            <w:proofErr w:type="gramEnd"/>
+            <w:r>
+              <w:rPr>
+                <w:lang w:val="en-US"/>
+              </w:rPr>
+              <w:t xml:space="preserve"> (fetch)</w:t>
+            </w:r>
+          </w:p>
+          <w:p>
+            <w:pPr>
+              <w:rPr>
+                <w:lang w:val="en-US"/>
+              </w:rPr>
+            </w:pPr>
+            <w:proofErr w:type="gramStart"/>
+            <w:r>
+              <w:rPr>
+                <w:lang w:val="en-US"/>
+              </w:rPr>
+              <w:t>origin  https://github.com/username/repository.git</w:t>
+            </w:r>
+            <w:proofErr w:type="gramEnd"/>
+            <w:r>
+              <w:rPr>
+                <w:lang w:val="en-US"/>
+              </w:rPr>
+              <w:t xml:space="preserve"> (push)</w:t>
+            </w:r>
+          </w:p>
+          <w:p>
+            <w:pPr>
+              <w:rPr>
+                <w:lang w:val="en-US"/>
+              </w:rPr>
+            </w:pPr>
+          </w:p>
+          <w:p>
+            <w:pPr>
+              <w:rPr>
+                <w:lang w:val="en-US"/>
+              </w:rPr>
+            </w:pPr>
+            <w:r>
+              <w:rPr>
+                <w:lang w:val="en-US"/>
+              </w:rPr>
+              <w:lastRenderedPageBreak/>
+              <w:t>*if no remote is already configured, this command will return empty/nothing.</w:t>
+            </w:r>
+            <w:r>
+              <w:rPr>
+                <w:lang w:val="en-US"/>
+              </w:rPr>
+              <w:br/>
+            </w:r>
+          </w:p>
+          <w:p>
+            <w:pPr>
+              <w:rPr>
+                <w:lang w:val="en-US"/>
+              </w:rPr>
+            </w:pPr>
+            <w:r>
+              <w:rPr>
+                <w:lang w:val="en-US"/>
+              </w:rPr>
+              <w:t>In this example:</w:t>
+            </w:r>
+          </w:p>
+          <w:p>
+            <w:pPr>
+              <w:rPr>
+                <w:lang w:val="en-US"/>
+              </w:rPr>
+            </w:pPr>
+          </w:p>
+          <w:p>
+            <w:pPr>
+              <w:rPr>
+                <w:lang w:val="en-US"/>
+              </w:rPr>
+            </w:pPr>
+            <w:r>
+              <w:rPr>
+                <w:b/>
+                <w:lang w:val="en-US"/>
+              </w:rPr>
+              <w:t>origin</w:t>
+            </w:r>
+            <w:r>
+              <w:rPr>
+                <w:lang w:val="en-US"/>
+              </w:rPr>
+              <w:t xml:space="preserve"> is the name of the remote repository. By convention, the first remote added to a </w:t>
+            </w:r>
+            <w:r>
+              <w:rPr>
+                <w:lang w:val="en-US"/>
+              </w:rPr>
+              <w:t>g</w:t>
+            </w:r>
+            <w:r>
+              <w:rPr>
+                <w:lang w:val="en-US"/>
+              </w:rPr>
+              <w:t>it repository is named origin, but you can have multiple remotes with different names.</w:t>
+            </w:r>
+          </w:p>
+          <w:p>
+            <w:pPr>
+              <w:rPr>
+                <w:lang w:val="en-US"/>
+              </w:rPr>
+            </w:pPr>
+          </w:p>
+          <w:p>
+            <w:pPr>
+              <w:rPr>
+                <w:lang w:val="en-US"/>
+              </w:rPr>
+            </w:pPr>
+            <w:r>
+              <w:rPr>
+                <w:lang w:val="en-US"/>
+              </w:rPr>
+              <w:t>The URL https://github.com/username/repository.git is the address of the remote repository. The (fetch) and (push) annotations indicate the fetch and push URLs, respectively.</w:t>
+            </w:r>
           </w:p>
         </w:tc>
       </w:tr>
       <w:tr>
         <w:tc>
           <w:tcPr>
-            <w:tcW w:w="2254" w:type="dxa"/>
+            <w:tcW w:w="1214" w:type="dxa"/>
           </w:tcPr>
           <w:p>
             <w:pPr>
@@ -891,6 +1111,7 @@
               <w:rPr>
                 <w:lang w:val="en-US"/>
               </w:rPr>
+              <w:lastRenderedPageBreak/>
               <w:t xml:space="preserve">Check if the status of git using </w:t>
             </w:r>
             <w:r>
@@ -933,7 +1154,7 @@
         </w:tc>
         <w:tc>
           <w:tcPr>
-            <w:tcW w:w="2254" w:type="dxa"/>
+            <w:tcW w:w="1283" w:type="dxa"/>
           </w:tcPr>
           <w:p>
             <w:pPr>
@@ -941,11 +1162,37 @@
                 <w:lang w:val="en-US"/>
               </w:rPr>
             </w:pPr>
+            <w:r>
+              <w:rPr>
+                <w:lang w:val="en-US"/>
+              </w:rPr>
+              <w:t>You can send the files from staging area to Local repository by using the command</w:t>
+            </w:r>
+          </w:p>
+          <w:p>
+            <w:pPr>
+              <w:rPr>
+                <w:lang w:val="en-US"/>
+              </w:rPr>
+            </w:pPr>
+            <w:r>
+              <w:rPr>
+                <w:b/>
+                <w:lang w:val="en-US"/>
+              </w:rPr>
+              <w:t>git commit -m</w:t>
+            </w:r>
+            <w:r>
+              <w:rPr>
+                <w:lang w:val="en-US"/>
+              </w:rPr>
+              <w:t xml:space="preserve"> “&lt;your message comment&gt;”</w:t>
+            </w:r>
           </w:p>
         </w:tc>
         <w:tc>
           <w:tcPr>
-            <w:tcW w:w="2254" w:type="dxa"/>
+            <w:tcW w:w="1459" w:type="dxa"/>
           </w:tcPr>
           <w:p>
             <w:pPr>
@@ -953,25 +1200,153 @@
                 <w:lang w:val="en-US"/>
               </w:rPr>
             </w:pPr>
+            <w:proofErr w:type="gramStart"/>
+            <w:r>
+              <w:rPr>
+                <w:b/>
+                <w:lang w:val="en-US"/>
+              </w:rPr>
+              <w:t>.git</w:t>
+            </w:r>
+            <w:proofErr w:type="gramEnd"/>
+            <w:r>
+              <w:rPr>
+                <w:lang w:val="en-US"/>
+              </w:rPr>
+              <w:t xml:space="preserve"> Directory: At the root of your project directory, you'll find a hidden .git directory. This directory is where Git stores all the information about the project's history and metadata.</w:t>
+            </w:r>
           </w:p>
         </w:tc>
         <w:tc>
           <w:tcPr>
-            <w:tcW w:w="2254" w:type="dxa"/>
+            <w:tcW w:w="5060" w:type="dxa"/>
           </w:tcPr>
           <w:p>
             <w:pPr>
               <w:rPr>
-                <w:lang w:val="en-US"/>
-              </w:rPr>
-            </w:pPr>
+                <w:b/>
+                <w:lang w:val="en-US"/>
+              </w:rPr>
+            </w:pPr>
+            <w:r>
+              <w:rPr>
+                <w:b/>
+                <w:lang w:val="en-US"/>
+              </w:rPr>
+              <w:t xml:space="preserve">git remote add origin </w:t>
+            </w:r>
+            <w:hyperlink r:id="rId5" w:history="1">
+              <w:r>
+                <w:rPr>
+                  <w:rStyle w:val="Hyperlink"/>
+                  <w:b/>
+                  <w:lang w:val="en-US"/>
+                </w:rPr>
+                <w:t>https://github.com/praveenkumarilla459/git-tuts.git</w:t>
+              </w:r>
+            </w:hyperlink>
+          </w:p>
+          <w:p>
+            <w:pPr>
+              <w:rPr>
+                <w:b/>
+                <w:lang w:val="en-US"/>
+              </w:rPr>
+            </w:pPr>
+          </w:p>
+          <w:p>
+            <w:pPr>
+              <w:rPr>
+                <w:lang w:val="en-US"/>
+              </w:rPr>
+            </w:pPr>
+            <w:r>
+              <w:rPr>
+                <w:lang w:val="en-US"/>
+              </w:rPr>
+              <w:t>With this command we are setting the git remote to a GitHub repo named git-tuts.</w:t>
+            </w:r>
+          </w:p>
+          <w:p>
+            <w:pPr>
+              <w:rPr>
+                <w:lang w:val="en-US"/>
+              </w:rPr>
+            </w:pPr>
+          </w:p>
+          <w:p>
+            <w:pPr>
+              <w:rPr>
+                <w:lang w:val="en-US"/>
+              </w:rPr>
+            </w:pPr>
+            <w:r>
+              <w:rPr>
+                <w:lang w:val="en-US"/>
+              </w:rPr>
+              <w:t>After the above command execution, we can see the below when entered git remote -v:</w:t>
+            </w:r>
+            <w:r>
+              <w:rPr>
+                <w:lang w:val="en-US"/>
+              </w:rPr>
+              <w:br/>
+            </w:r>
+            <w:r>
+              <w:rPr>
+                <w:lang w:val="en-US"/>
+              </w:rPr>
+              <w:t>git remote -v</w:t>
+            </w:r>
+          </w:p>
+          <w:p>
+            <w:pPr>
+              <w:rPr>
+                <w:lang w:val="en-US"/>
+              </w:rPr>
+            </w:pPr>
+            <w:proofErr w:type="gramStart"/>
+            <w:r>
+              <w:rPr>
+                <w:lang w:val="en-US"/>
+              </w:rPr>
+              <w:t>origin  https://github.com/praveenkumarilla459/git-tuts.git</w:t>
+            </w:r>
+            <w:proofErr w:type="gramEnd"/>
+            <w:r>
+              <w:rPr>
+                <w:lang w:val="en-US"/>
+              </w:rPr>
+              <w:t xml:space="preserve"> (fetch)</w:t>
+            </w:r>
+          </w:p>
+          <w:p>
+            <w:pPr>
+              <w:rPr>
+                <w:lang w:val="en-US"/>
+              </w:rPr>
+            </w:pPr>
+            <w:proofErr w:type="gramStart"/>
+            <w:r>
+              <w:rPr>
+                <w:lang w:val="en-US"/>
+              </w:rPr>
+              <w:t>origin  https://github.com/praveenkumarilla459/git-tuts.git</w:t>
+            </w:r>
+            <w:proofErr w:type="gramEnd"/>
+            <w:r>
+              <w:rPr>
+                <w:lang w:val="en-US"/>
+              </w:rPr>
+              <w:t xml:space="preserve"> (push)</w:t>
+            </w:r>
           </w:p>
         </w:tc>
       </w:tr>
       <w:tr>
         <w:tc>
           <w:tcPr>
-            <w:tcW w:w="2254" w:type="dxa"/>
+            <w:tcW w:w="1214" w:type="dxa"/>
           </w:tcPr>
           <w:p>
             <w:pPr>
@@ -999,35 +1374,80 @@
             </w:r>
             <w:r>
               <w:rPr>
-                <w:lang w:val="en-US"/>
-              </w:rPr>
-              <w:lastRenderedPageBreak/>
+                <w:b/>
+                <w:lang w:val="en-US"/>
+              </w:rPr>
               <w:t>git add &lt;filename&gt;</w:t>
             </w:r>
             <w:r>
               <w:rPr>
+                <w:b/>
                 <w:lang w:val="en-US"/>
               </w:rPr>
               <w:br/>
-              <w:t>git add .</w:t>
-            </w:r>
+              <w:t xml:space="preserve">git </w:t>
+            </w:r>
+            <w:proofErr w:type="gramStart"/>
+            <w:r>
+              <w:rPr>
+                <w:b/>
+                <w:lang w:val="en-US"/>
+              </w:rPr>
+              <w:t>add .</w:t>
+            </w:r>
+            <w:proofErr w:type="gramEnd"/>
           </w:p>
         </w:tc>
         <w:tc>
           <w:tcPr>
-            <w:tcW w:w="2254" w:type="dxa"/>
+            <w:tcW w:w="1283" w:type="dxa"/>
           </w:tcPr>
           <w:p>
             <w:pPr>
               <w:rPr>
-                <w:lang w:val="en-US"/>
-              </w:rPr>
-            </w:pPr>
+                <w:b/>
+                <w:lang w:val="en-US"/>
+              </w:rPr>
+            </w:pPr>
+            <w:r>
+              <w:rPr>
+                <w:lang w:val="en-US"/>
+              </w:rPr>
+              <w:t xml:space="preserve">From staging area to local repository, you can only send all files like a batch of files at a time but not single file at a time. We can also bring back the files from staging area to working directory </w:t>
+            </w:r>
+            <w:r>
+              <w:rPr>
+                <w:lang w:val="en-US"/>
+              </w:rPr>
+              <w:lastRenderedPageBreak/>
+              <w:t xml:space="preserve">using the command git rm –cached &lt;filename&gt; </w:t>
+            </w:r>
+            <w:r>
+              <w:rPr>
+                <w:b/>
+                <w:lang w:val="en-US"/>
+              </w:rPr>
+              <w:t>git rm –cached &lt;filename&gt;</w:t>
+            </w:r>
+          </w:p>
+          <w:p>
+            <w:pPr>
+              <w:rPr>
+                <w:lang w:val="en-US"/>
+              </w:rPr>
+            </w:pPr>
+            <w:r>
+              <w:rPr>
+                <w:b/>
+                <w:lang w:val="en-US"/>
+              </w:rPr>
+              <w:t>git rm --cached example.txt</w:t>
+            </w:r>
           </w:p>
         </w:tc>
         <w:tc>
           <w:tcPr>
-            <w:tcW w:w="2254" w:type="dxa"/>
+            <w:tcW w:w="1459" w:type="dxa"/>
           </w:tcPr>
           <w:p>
             <w:pPr>
@@ -1035,11 +1455,66 @@
                 <w:lang w:val="en-US"/>
               </w:rPr>
             </w:pPr>
+            <w:r>
+              <w:rPr>
+                <w:b/>
+                <w:lang w:val="en-US"/>
+              </w:rPr>
+              <w:lastRenderedPageBreak/>
+              <w:t>Object Database</w:t>
+            </w:r>
+            <w:r>
+              <w:rPr>
+                <w:lang w:val="en-US"/>
+              </w:rPr>
+              <w:t xml:space="preserve">: Within </w:t>
+            </w:r>
+            <w:proofErr w:type="gramStart"/>
+            <w:r>
+              <w:rPr>
+                <w:lang w:val="en-US"/>
+              </w:rPr>
+              <w:t>the .git</w:t>
+            </w:r>
+            <w:proofErr w:type="gramEnd"/>
+            <w:r>
+              <w:rPr>
+                <w:lang w:val="en-US"/>
+              </w:rPr>
+              <w:t xml:space="preserve"> directory, there are subdirectories that contain objects. These objects represent the various commits, trees (directory structures), and blobs (file contents) in your repository.</w:t>
+            </w:r>
+          </w:p>
+          <w:p>
+            <w:pPr>
+              <w:rPr>
+                <w:lang w:val="en-US"/>
+              </w:rPr>
+            </w:pPr>
+            <w:r>
+              <w:rPr>
+                <w:b/>
+                <w:lang w:val="en-US"/>
+              </w:rPr>
+              <w:t>HEAD</w:t>
+            </w:r>
+            <w:r>
+              <w:rPr>
+                <w:lang w:val="en-US"/>
+              </w:rPr>
+              <w:t xml:space="preserve">: This is a pointer to </w:t>
+            </w:r>
+            <w:r>
+              <w:rPr>
+                <w:lang w:val="en-US"/>
+              </w:rPr>
+              <w:lastRenderedPageBreak/>
+              <w:t>the currently checked-out commit in your repository. It's essentially where you are in your project's history</w:t>
+            </w:r>
           </w:p>
         </w:tc>
         <w:tc>
           <w:tcPr>
-            <w:tcW w:w="2254" w:type="dxa"/>
+            <w:tcW w:w="5060" w:type="dxa"/>
           </w:tcPr>
           <w:p>
             <w:pPr>
@@ -1047,6 +1522,670 @@
                 <w:lang w:val="en-US"/>
               </w:rPr>
             </w:pPr>
+            <w:r>
+              <w:rPr>
+                <w:lang w:val="en-US"/>
+              </w:rPr>
+              <w:lastRenderedPageBreak/>
+              <w:t>T</w:t>
+            </w:r>
+            <w:r>
+              <w:rPr>
+                <w:lang w:val="en-US"/>
+              </w:rPr>
+              <w:t xml:space="preserve">he command </w:t>
+            </w:r>
+            <w:r>
+              <w:rPr>
+                <w:b/>
+                <w:lang w:val="en-US"/>
+              </w:rPr>
+              <w:t>git push -u origin main</w:t>
+            </w:r>
+            <w:r>
+              <w:rPr>
+                <w:lang w:val="en-US"/>
+              </w:rPr>
+              <w:t xml:space="preserve"> is commonly used when setting up tracking for a branch in a local repository and pushing it to a remote repository. Let's break down the command step by step:</w:t>
+            </w:r>
+          </w:p>
+          <w:p>
+            <w:pPr>
+              <w:rPr>
+                <w:lang w:val="en-US"/>
+              </w:rPr>
+            </w:pPr>
+          </w:p>
+          <w:p>
+            <w:pPr>
+              <w:rPr>
+                <w:lang w:val="en-US"/>
+              </w:rPr>
+            </w:pPr>
+            <w:r>
+              <w:rPr>
+                <w:b/>
+                <w:lang w:val="en-US"/>
+              </w:rPr>
+              <w:t>git push</w:t>
+            </w:r>
+            <w:r>
+              <w:rPr>
+                <w:lang w:val="en-US"/>
+              </w:rPr>
+              <w:t>: This is the Git command to push commits from your local repository to a remote repository.</w:t>
+            </w:r>
+          </w:p>
+          <w:p>
+            <w:pPr>
+              <w:rPr>
+                <w:lang w:val="en-US"/>
+              </w:rPr>
+            </w:pPr>
+          </w:p>
+          <w:p>
+            <w:pPr>
+              <w:rPr>
+                <w:lang w:val="en-US"/>
+              </w:rPr>
+            </w:pPr>
+            <w:r>
+              <w:rPr>
+                <w:b/>
+                <w:lang w:val="en-US"/>
+              </w:rPr>
+              <w:t>-u</w:t>
+            </w:r>
+            <w:r>
+              <w:rPr>
+                <w:lang w:val="en-US"/>
+              </w:rPr>
+              <w:t xml:space="preserve">: This option stands for "upstream." When you use </w:t>
+            </w:r>
+            <w:r>
+              <w:rPr>
+                <w:b/>
+                <w:lang w:val="en-US"/>
+              </w:rPr>
+              <w:t>-u</w:t>
+            </w:r>
+            <w:r>
+              <w:rPr>
+                <w:lang w:val="en-US"/>
+              </w:rPr>
+              <w:t>, you're setting the upstream branch for the current local branch. Once set, Git remembers the relationship between the local and remote branches. After setting the upstream, in the future, you can simply use git push or git pull without specifying the remote and branch name, as Git knows where to push or pull changes from.</w:t>
+            </w:r>
+          </w:p>
+          <w:p>
+            <w:pPr>
+              <w:rPr>
+                <w:lang w:val="en-US"/>
+              </w:rPr>
+            </w:pPr>
+          </w:p>
+          <w:p>
+            <w:pPr>
+              <w:rPr>
+                <w:lang w:val="en-US"/>
+              </w:rPr>
+            </w:pPr>
+            <w:r>
+              <w:rPr>
+                <w:b/>
+                <w:lang w:val="en-US"/>
+              </w:rPr>
+              <w:t>origin</w:t>
+            </w:r>
+            <w:r>
+              <w:rPr>
+                <w:lang w:val="en-US"/>
+              </w:rPr>
+              <w:t xml:space="preserve">: This is the default name Git gives to the remote repository from which you cloned your local repository or to which you've added as a remote using the </w:t>
+            </w:r>
+            <w:r>
+              <w:rPr>
+                <w:b/>
+                <w:lang w:val="en-US"/>
+              </w:rPr>
+              <w:t>git remote add</w:t>
+            </w:r>
+            <w:r>
+              <w:rPr>
+                <w:lang w:val="en-US"/>
+              </w:rPr>
+              <w:t xml:space="preserve"> command. In many </w:t>
+            </w:r>
+            <w:r>
+              <w:rPr>
+                <w:lang w:val="en-US"/>
+              </w:rPr>
+              <w:lastRenderedPageBreak/>
+              <w:t>repositories cloned from platforms like GitHub, the main remote repository is named origin.</w:t>
+            </w:r>
+          </w:p>
+          <w:p>
+            <w:pPr>
+              <w:rPr>
+                <w:lang w:val="en-US"/>
+              </w:rPr>
+            </w:pPr>
+          </w:p>
+          <w:p>
+            <w:pPr>
+              <w:rPr>
+                <w:lang w:val="en-US"/>
+              </w:rPr>
+            </w:pPr>
+            <w:r>
+              <w:rPr>
+                <w:b/>
+                <w:lang w:val="en-US"/>
+              </w:rPr>
+              <w:t>main</w:t>
+            </w:r>
+            <w:r>
+              <w:rPr>
+                <w:lang w:val="en-US"/>
+              </w:rPr>
+              <w:t>: This refers to the name of the branch you're pushing to the remote repository. In the context of this command, you're pushing the local branch named main to the main branch of the remote repository.</w:t>
+            </w:r>
+          </w:p>
+          <w:p>
+            <w:pPr>
+              <w:rPr>
+                <w:lang w:val="en-US"/>
+              </w:rPr>
+            </w:pPr>
+          </w:p>
+          <w:p>
+            <w:pPr>
+              <w:rPr>
+                <w:lang w:val="en-US"/>
+              </w:rPr>
+            </w:pPr>
+            <w:r>
+              <w:rPr>
+                <w:lang w:val="en-US"/>
+              </w:rPr>
+              <w:t xml:space="preserve">Putting it all together, the command </w:t>
+            </w:r>
+            <w:r>
+              <w:rPr>
+                <w:b/>
+                <w:lang w:val="en-US"/>
+              </w:rPr>
+              <w:t>git push -u origin</w:t>
+            </w:r>
+            <w:r>
+              <w:rPr>
+                <w:lang w:val="en-US"/>
+              </w:rPr>
+              <w:t xml:space="preserve"> main does the following:</w:t>
+            </w:r>
+          </w:p>
+          <w:p>
+            <w:pPr>
+              <w:rPr>
+                <w:lang w:val="en-US"/>
+              </w:rPr>
+            </w:pPr>
+          </w:p>
+          <w:p>
+            <w:pPr>
+              <w:rPr>
+                <w:lang w:val="en-US"/>
+              </w:rPr>
+            </w:pPr>
+            <w:r>
+              <w:rPr>
+                <w:lang w:val="en-US"/>
+              </w:rPr>
+              <w:t>Pushes the commits from your local main branch to the main branch of the origin remote repository.</w:t>
+            </w:r>
+          </w:p>
+          <w:p>
+            <w:pPr>
+              <w:rPr>
+                <w:lang w:val="en-US"/>
+              </w:rPr>
+            </w:pPr>
+            <w:r>
+              <w:rPr>
+                <w:lang w:val="en-US"/>
+              </w:rPr>
+              <w:t>Sets up the local main branch to track the main branch of the origin remote repository. This means in future git push or git pull commands (without specifying branch names), Git knows that you're referring to the origin remote's main branch.</w:t>
+            </w:r>
+          </w:p>
+          <w:p>
+            <w:pPr>
+              <w:rPr>
+                <w:lang w:val="en-US"/>
+              </w:rPr>
+            </w:pPr>
+            <w:r>
+              <w:rPr>
+                <w:lang w:val="en-US"/>
+              </w:rPr>
+              <w:t>After using this command, you can simply use git push and git pull in the main branch without specifying origin or main, thanks to the upstream setting established by -u.</w:t>
+            </w:r>
+          </w:p>
+        </w:tc>
+      </w:tr>
+      <w:tr>
+        <w:tc>
+          <w:tcPr>
+            <w:tcW w:w="1214" w:type="dxa"/>
+          </w:tcPr>
+          <w:p>
+            <w:pPr>
+              <w:rPr>
+                <w:lang w:val="en-US"/>
+              </w:rPr>
+            </w:pPr>
+          </w:p>
+        </w:tc>
+        <w:tc>
+          <w:tcPr>
+            <w:tcW w:w="1283" w:type="dxa"/>
+          </w:tcPr>
+          <w:p>
+            <w:pPr>
+              <w:rPr>
+                <w:lang w:val="en-US"/>
+              </w:rPr>
+            </w:pPr>
+          </w:p>
+        </w:tc>
+        <w:tc>
+          <w:tcPr>
+            <w:tcW w:w="1459" w:type="dxa"/>
+          </w:tcPr>
+          <w:p>
+            <w:pPr>
+              <w:rPr>
+                <w:lang w:val="en-US"/>
+              </w:rPr>
+            </w:pPr>
+            <w:r>
+              <w:rPr>
+                <w:b/>
+                <w:lang w:val="en-US"/>
+              </w:rPr>
+              <w:t>Branches</w:t>
+            </w:r>
+            <w:r>
+              <w:rPr>
+                <w:lang w:val="en-US"/>
+              </w:rPr>
+              <w:t>: Git allows you to have multiple branches in a repository, and each branch can represent a different line of development. Branches in the local repository are lightweight, meaning they're just pointers to specific commits</w:t>
+            </w:r>
+          </w:p>
+          <w:p>
+            <w:pPr>
+              <w:rPr>
+                <w:lang w:val="en-US"/>
+              </w:rPr>
+            </w:pPr>
+            <w:r>
+              <w:rPr>
+                <w:b/>
+                <w:lang w:val="en-US"/>
+              </w:rPr>
+              <w:t>Commits</w:t>
+            </w:r>
+            <w:r>
+              <w:rPr>
+                <w:lang w:val="en-US"/>
+              </w:rPr>
+              <w:t xml:space="preserve">: Each time you make a change and commit it in Git, a new commit </w:t>
+            </w:r>
+            <w:r>
+              <w:rPr>
+                <w:lang w:val="en-US"/>
+              </w:rPr>
+              <w:lastRenderedPageBreak/>
+              <w:t>object is created in the local repository. Commits store metadata like the author, date, and a pointer to the parent commit, allowing Git to track the history of changes in the project</w:t>
+            </w:r>
+          </w:p>
+        </w:tc>
+        <w:tc>
+          <w:tcPr>
+            <w:tcW w:w="5060" w:type="dxa"/>
+          </w:tcPr>
+          <w:p>
+            <w:pPr>
+              <w:rPr>
+                <w:lang w:val="en-US"/>
+              </w:rPr>
+            </w:pPr>
+            <w:r>
+              <w:rPr>
+                <w:lang w:val="en-US"/>
+              </w:rPr>
+              <w:lastRenderedPageBreak/>
+              <w:t>Instead of giving git remote add origin https://github.com/&lt;myusername/&lt;myreponame</w:t>
+            </w:r>
+            <w:proofErr w:type="gramStart"/>
+            <w:r>
+              <w:rPr>
+                <w:lang w:val="en-US"/>
+              </w:rPr>
+              <w:t>&gt;.git</w:t>
+            </w:r>
+            <w:proofErr w:type="gramEnd"/>
+            <w:r>
+              <w:rPr>
+                <w:lang w:val="en-US"/>
+              </w:rPr>
+              <w:t xml:space="preserve"> if I give git remote add </w:t>
+            </w:r>
+            <w:proofErr w:type="spellStart"/>
+            <w:r>
+              <w:rPr>
+                <w:lang w:val="en-US"/>
+              </w:rPr>
+              <w:t>salar</w:t>
+            </w:r>
+            <w:proofErr w:type="spellEnd"/>
+            <w:r>
+              <w:rPr>
+                <w:lang w:val="en-US"/>
+              </w:rPr>
+              <w:t xml:space="preserve"> https://github.com/&lt;mysuername&gt;/&lt;myreponame&gt;.git</w:t>
+            </w:r>
+          </w:p>
+          <w:p>
+            <w:pPr>
+              <w:rPr>
+                <w:lang w:val="en-US"/>
+              </w:rPr>
+            </w:pPr>
+            <w:r>
+              <w:rPr>
+                <w:lang w:val="en-US"/>
+              </w:rPr>
+              <w:t xml:space="preserve">my question is can we change origin to </w:t>
+            </w:r>
+            <w:proofErr w:type="spellStart"/>
+            <w:r>
+              <w:rPr>
+                <w:lang w:val="en-US"/>
+              </w:rPr>
+              <w:t>someother</w:t>
+            </w:r>
+            <w:proofErr w:type="spellEnd"/>
+            <w:r>
+              <w:rPr>
+                <w:lang w:val="en-US"/>
+              </w:rPr>
+              <w:t xml:space="preserve"> thing </w:t>
+            </w:r>
+            <w:proofErr w:type="spellStart"/>
+            <w:r>
+              <w:rPr>
+                <w:lang w:val="en-US"/>
+              </w:rPr>
+              <w:t>accoridng</w:t>
+            </w:r>
+            <w:proofErr w:type="spellEnd"/>
+            <w:r>
+              <w:rPr>
+                <w:lang w:val="en-US"/>
+              </w:rPr>
+              <w:t xml:space="preserve"> to our project requirement if needed?</w:t>
+            </w:r>
+          </w:p>
+          <w:p>
+            <w:pPr>
+              <w:rPr>
+                <w:lang w:val="en-US"/>
+              </w:rPr>
+            </w:pPr>
+          </w:p>
+          <w:p>
+            <w:pPr>
+              <w:rPr>
+                <w:lang w:val="en-US"/>
+              </w:rPr>
+            </w:pPr>
+            <w:r>
+              <w:rPr>
+                <w:lang w:val="en-US"/>
+              </w:rPr>
+              <w:t xml:space="preserve">Yes, absolutely! The names you give to remotes (like origin, </w:t>
+            </w:r>
+            <w:proofErr w:type="spellStart"/>
+            <w:r>
+              <w:rPr>
+                <w:lang w:val="en-US"/>
+              </w:rPr>
+              <w:t>salar</w:t>
+            </w:r>
+            <w:proofErr w:type="spellEnd"/>
+            <w:r>
+              <w:rPr>
+                <w:lang w:val="en-US"/>
+              </w:rPr>
+              <w:t>, etc.) are merely aliases or labels within your local repository. They don't affect the functionality or behavior of Git itself. These names are used as convenient shorthand to refer to specific remote URLs.</w:t>
+            </w:r>
+          </w:p>
+          <w:p>
+            <w:pPr>
+              <w:rPr>
+                <w:lang w:val="en-US"/>
+              </w:rPr>
+            </w:pPr>
+          </w:p>
+          <w:p>
+            <w:pPr>
+              <w:rPr>
+                <w:lang w:val="en-US"/>
+              </w:rPr>
+            </w:pPr>
+            <w:r>
+              <w:rPr>
+                <w:lang w:val="en-US"/>
+              </w:rPr>
+              <w:t>Here's a breakdown:</w:t>
+            </w:r>
+          </w:p>
+          <w:p>
+            <w:pPr>
+              <w:rPr>
+                <w:lang w:val="en-US"/>
+              </w:rPr>
+            </w:pPr>
+          </w:p>
+          <w:p>
+            <w:pPr>
+              <w:rPr>
+                <w:lang w:val="en-US"/>
+              </w:rPr>
+            </w:pPr>
+            <w:r>
+              <w:rPr>
+                <w:lang w:val="en-US"/>
+              </w:rPr>
+              <w:t xml:space="preserve">Remote Aliases: The names you provide after git remote add are just aliases for the remote repository URLs. This means that you can use </w:t>
+            </w:r>
+            <w:proofErr w:type="spellStart"/>
+            <w:r>
+              <w:rPr>
+                <w:lang w:val="en-US"/>
+              </w:rPr>
+              <w:t>salar</w:t>
+            </w:r>
+            <w:proofErr w:type="spellEnd"/>
+            <w:r>
+              <w:rPr>
+                <w:lang w:val="en-US"/>
+              </w:rPr>
+              <w:t xml:space="preserve"> in place of origin for any Git command.</w:t>
+            </w:r>
+          </w:p>
+          <w:p>
+            <w:pPr>
+              <w:rPr>
+                <w:lang w:val="en-US"/>
+              </w:rPr>
+            </w:pPr>
+          </w:p>
+          <w:p>
+            <w:pPr>
+              <w:rPr>
+                <w:lang w:val="en-US"/>
+              </w:rPr>
+            </w:pPr>
+            <w:r>
+              <w:rPr>
+                <w:lang w:val="en-US"/>
+              </w:rPr>
+              <w:t xml:space="preserve">Functionality: Once you've added a remote with a specific name (like </w:t>
+            </w:r>
+            <w:proofErr w:type="spellStart"/>
+            <w:r>
+              <w:rPr>
+                <w:lang w:val="en-US"/>
+              </w:rPr>
+              <w:t>salar</w:t>
+            </w:r>
+            <w:proofErr w:type="spellEnd"/>
+            <w:r>
+              <w:rPr>
+                <w:lang w:val="en-US"/>
+              </w:rPr>
+              <w:t>), you can push, pull, fetch, etc., using that name just as you would with origin.</w:t>
+            </w:r>
+          </w:p>
+          <w:p>
+            <w:pPr>
+              <w:rPr>
+                <w:lang w:val="en-US"/>
+              </w:rPr>
+            </w:pPr>
+          </w:p>
+          <w:p>
+            <w:pPr>
+              <w:rPr>
+                <w:lang w:val="en-US"/>
+              </w:rPr>
+            </w:pPr>
+            <w:r>
+              <w:rPr>
+                <w:lang w:val="en-US"/>
+              </w:rPr>
+              <w:lastRenderedPageBreak/>
+              <w:t xml:space="preserve">For instance, git push </w:t>
+            </w:r>
+            <w:proofErr w:type="spellStart"/>
+            <w:r>
+              <w:rPr>
+                <w:lang w:val="en-US"/>
+              </w:rPr>
+              <w:t>salar</w:t>
+            </w:r>
+            <w:proofErr w:type="spellEnd"/>
+            <w:r>
+              <w:rPr>
+                <w:lang w:val="en-US"/>
+              </w:rPr>
+              <w:t xml:space="preserve"> main would push the main branch to the main branch on the remote repository associated with the </w:t>
+            </w:r>
+            <w:proofErr w:type="spellStart"/>
+            <w:r>
+              <w:rPr>
+                <w:lang w:val="en-US"/>
+              </w:rPr>
+              <w:t>salar</w:t>
+            </w:r>
+            <w:proofErr w:type="spellEnd"/>
+            <w:r>
+              <w:rPr>
+                <w:lang w:val="en-US"/>
+              </w:rPr>
+              <w:t xml:space="preserve"> alias.</w:t>
+            </w:r>
+          </w:p>
+          <w:p>
+            <w:pPr>
+              <w:rPr>
+                <w:lang w:val="en-US"/>
+              </w:rPr>
+            </w:pPr>
+            <w:r>
+              <w:rPr>
+                <w:lang w:val="en-US"/>
+              </w:rPr>
+              <w:t xml:space="preserve">Multiple Remotes: In fact, many repositories often have multiple remotes. For example, you might have one for your primary project repository named origin, another for a forked repository or a backup named backup, and yet another for a collaborator's repository named after them, like </w:t>
+            </w:r>
+            <w:proofErr w:type="spellStart"/>
+            <w:r>
+              <w:rPr>
+                <w:lang w:val="en-US"/>
+              </w:rPr>
+              <w:t>salar</w:t>
+            </w:r>
+            <w:proofErr w:type="spellEnd"/>
+            <w:r>
+              <w:rPr>
+                <w:lang w:val="en-US"/>
+              </w:rPr>
+              <w:t>.</w:t>
+            </w:r>
+          </w:p>
+          <w:p>
+            <w:pPr>
+              <w:rPr>
+                <w:lang w:val="en-US"/>
+              </w:rPr>
+            </w:pPr>
+          </w:p>
+          <w:p>
+            <w:pPr>
+              <w:rPr>
+                <w:lang w:val="en-US"/>
+              </w:rPr>
+            </w:pPr>
+            <w:r>
+              <w:rPr>
+                <w:lang w:val="en-US"/>
+              </w:rPr>
+              <w:t>Default Names: While origin is a common default name for the primary remote repository, it's just a convention. You can choose any name that makes sense for your project, your workflow, or your team.</w:t>
+            </w:r>
+          </w:p>
+          <w:p>
+            <w:pPr>
+              <w:rPr>
+                <w:lang w:val="en-US"/>
+              </w:rPr>
+            </w:pPr>
+          </w:p>
+          <w:p>
+            <w:pPr>
+              <w:rPr>
+                <w:lang w:val="en-US"/>
+              </w:rPr>
+            </w:pPr>
+            <w:r>
+              <w:rPr>
+                <w:lang w:val="en-US"/>
+              </w:rPr>
+              <w:t xml:space="preserve">So, to directly answer your question: Yes, you can change origin to some other name (like </w:t>
+            </w:r>
+            <w:proofErr w:type="spellStart"/>
+            <w:r>
+              <w:rPr>
+                <w:lang w:val="en-US"/>
+              </w:rPr>
+              <w:t>salar</w:t>
+            </w:r>
+            <w:proofErr w:type="spellEnd"/>
+            <w:r>
+              <w:rPr>
+                <w:lang w:val="en-US"/>
+              </w:rPr>
+              <w:t xml:space="preserve"> or anything else) according to your project requirements.</w:t>
+            </w:r>
           </w:p>
         </w:tc>
       </w:tr>
@@ -1235,7 +2374,7 @@
         </w:rPr>
         <w:t xml:space="preserve">Example: git clone </w:t>
       </w:r>
-      <w:hyperlink r:id="rId5" w:history="1">
+      <w:hyperlink r:id="rId6" w:history="1">
         <w:r>
           <w:rPr>
             <w:rStyle w:val="Hyperlink"/>
@@ -1523,6 +2662,7 @@
         <w:rPr>
           <w:lang w:val="en-US"/>
         </w:rPr>
+        <w:lastRenderedPageBreak/>
         <w:t>This command clones the specified branch (</w:t>
       </w:r>
       <w:proofErr w:type="spellStart"/>
@@ -1663,26 +2803,524 @@
         <w:rPr>
           <w:lang w:val="en-US"/>
         </w:rPr>
+        <w:t>In Git, "origin" is a default name commonly used to refer to the remote repository from which the local repository was initially cloned. You typically push changes to and pull changes from the origin remote.</w:t>
+      </w:r>
+    </w:p>
+    <w:p>
+      <w:pPr>
+        <w:pStyle w:val="ListParagraph"/>
+        <w:numPr>
+          <w:ilvl w:val="1"/>
+          <w:numId w:val="1"/>
+        </w:numPr>
+        <w:rPr>
+          <w:lang w:val="en-US"/>
+        </w:rPr>
+      </w:pPr>
+      <w:r>
+        <w:rPr>
+          <w:lang w:val="en-US"/>
+        </w:rPr>
+        <w:t>In summary, the workflow typically involves making changes in the working directory, staging those changes in the staging area, committing them to the local repository, and then pushing those commits to a remote repository, such as one hosted on GitHub.</w:t>
+      </w:r>
+    </w:p>
+    <w:p>
+      <w:pPr>
+        <w:pStyle w:val="ListParagraph"/>
+        <w:numPr>
+          <w:ilvl w:val="0"/>
+          <w:numId w:val="1"/>
+        </w:numPr>
+        <w:rPr>
+          <w:lang w:val="en-US"/>
+        </w:rPr>
+      </w:pPr>
+      <w:r>
+        <w:rPr>
+          <w:lang w:val="en-US"/>
+        </w:rPr>
+        <w:t xml:space="preserve">What is </w:t>
+      </w:r>
+      <w:r>
+        <w:rPr>
+          <w:b/>
+          <w:lang w:val="en-US"/>
+        </w:rPr>
+        <w:t xml:space="preserve">git </w:t>
+      </w:r>
+      <w:proofErr w:type="spellStart"/>
+      <w:r>
+        <w:rPr>
+          <w:b/>
+          <w:lang w:val="en-US"/>
+        </w:rPr>
+        <w:t>init</w:t>
+      </w:r>
+      <w:proofErr w:type="spellEnd"/>
+      <w:r>
+        <w:rPr>
+          <w:lang w:val="en-US"/>
+        </w:rPr>
+        <w:t>?</w:t>
+      </w:r>
+    </w:p>
+    <w:p>
+      <w:pPr>
+        <w:pStyle w:val="ListParagraph"/>
+        <w:numPr>
+          <w:ilvl w:val="1"/>
+          <w:numId w:val="1"/>
+        </w:numPr>
+        <w:rPr>
+          <w:lang w:val="en-US"/>
+        </w:rPr>
+      </w:pPr>
+      <w:r>
+        <w:rPr>
+          <w:b/>
+          <w:lang w:val="en-US"/>
+        </w:rPr>
+        <w:t xml:space="preserve">Git </w:t>
+      </w:r>
+      <w:proofErr w:type="spellStart"/>
+      <w:r>
+        <w:rPr>
+          <w:b/>
+          <w:lang w:val="en-US"/>
+        </w:rPr>
+        <w:t>init</w:t>
+      </w:r>
+      <w:proofErr w:type="spellEnd"/>
+      <w:r>
+        <w:rPr>
+          <w:lang w:val="en-US"/>
+        </w:rPr>
+        <w:t>:</w:t>
+      </w:r>
+    </w:p>
+    <w:p>
+      <w:pPr>
+        <w:pStyle w:val="ListParagraph"/>
+        <w:numPr>
+          <w:ilvl w:val="1"/>
+          <w:numId w:val="1"/>
+        </w:numPr>
+        <w:rPr>
+          <w:lang w:val="en-US"/>
+        </w:rPr>
+      </w:pPr>
+      <w:r>
+        <w:rPr>
+          <w:lang w:val="en-US"/>
+        </w:rPr>
+        <w:t xml:space="preserve">The git </w:t>
+      </w:r>
+      <w:proofErr w:type="spellStart"/>
+      <w:r>
+        <w:rPr>
+          <w:lang w:val="en-US"/>
+        </w:rPr>
+        <w:t>init</w:t>
+      </w:r>
+      <w:proofErr w:type="spellEnd"/>
+      <w:r>
+        <w:rPr>
+          <w:lang w:val="en-US"/>
+        </w:rPr>
+        <w:t xml:space="preserve"> command is used to initialize a new Git repository. When you run this command in a directory, Git sets up the necessary data structures and files, creating a new repository from scratch.</w:t>
+      </w:r>
+    </w:p>
+    <w:p>
+      <w:pPr>
+        <w:pStyle w:val="ListParagraph"/>
+        <w:numPr>
+          <w:ilvl w:val="0"/>
+          <w:numId w:val="1"/>
+        </w:numPr>
+        <w:rPr>
+          <w:lang w:val="en-US"/>
+        </w:rPr>
+      </w:pPr>
+      <w:r>
+        <w:rPr>
+          <w:lang w:val="en-US"/>
+        </w:rPr>
+        <w:t>What is ‘</w:t>
+      </w:r>
+      <w:r>
+        <w:rPr>
+          <w:b/>
+          <w:lang w:val="en-US"/>
+        </w:rPr>
+        <w:t>git status</w:t>
+      </w:r>
+      <w:r>
+        <w:rPr>
+          <w:lang w:val="en-US"/>
+        </w:rPr>
+        <w:t>’?</w:t>
+      </w:r>
+    </w:p>
+    <w:p>
+      <w:pPr>
+        <w:pStyle w:val="ListParagraph"/>
+        <w:numPr>
+          <w:ilvl w:val="1"/>
+          <w:numId w:val="1"/>
+        </w:numPr>
+        <w:rPr>
+          <w:lang w:val="en-US"/>
+        </w:rPr>
+      </w:pPr>
+      <w:r>
+        <w:rPr>
+          <w:lang w:val="en-US"/>
+        </w:rPr>
+        <w:t>git status is a command used in the Git version control system to display the state of the working directory and the staging area. When you run git status in your terminal or command prompt while inside a Git repository, it provides information</w:t>
+      </w:r>
+      <w:r>
+        <w:rPr>
+          <w:lang w:val="en-US"/>
+        </w:rPr>
+        <w:t xml:space="preserve"> about:</w:t>
+      </w:r>
+    </w:p>
+    <w:p>
+      <w:pPr>
+        <w:pStyle w:val="ListParagraph"/>
+        <w:numPr>
+          <w:ilvl w:val="1"/>
+          <w:numId w:val="1"/>
+        </w:numPr>
+        <w:rPr>
+          <w:lang w:val="en-US"/>
+        </w:rPr>
+      </w:pPr>
+      <w:r>
+        <w:rPr>
+          <w:b/>
+          <w:lang w:val="en-US"/>
+        </w:rPr>
+        <w:t>Changes to be committed</w:t>
+      </w:r>
+      <w:r>
+        <w:rPr>
+          <w:lang w:val="en-US"/>
+        </w:rPr>
+        <w:t>: This section shows the changes that are staged (added to the index) and ready to be committed to the repository.</w:t>
+      </w:r>
+    </w:p>
+    <w:p>
+      <w:pPr>
+        <w:pStyle w:val="ListParagraph"/>
+        <w:numPr>
+          <w:ilvl w:val="1"/>
+          <w:numId w:val="1"/>
+        </w:numPr>
+        <w:rPr>
+          <w:lang w:val="en-US"/>
+        </w:rPr>
+      </w:pPr>
+      <w:r>
+        <w:rPr>
+          <w:b/>
+          <w:lang w:val="en-US"/>
+        </w:rPr>
+        <w:t>Changes not staged for commit</w:t>
+      </w:r>
+      <w:r>
+        <w:rPr>
+          <w:lang w:val="en-US"/>
+        </w:rPr>
+        <w:t>: These are the changes in the working directory that have not yet been staged (added to the index). In other words, these are modifications that you have made but haven't yet told Git that you want to include in the next commit.</w:t>
+      </w:r>
+    </w:p>
+    <w:p>
+      <w:pPr>
+        <w:pStyle w:val="ListParagraph"/>
+        <w:numPr>
+          <w:ilvl w:val="1"/>
+          <w:numId w:val="1"/>
+        </w:numPr>
+        <w:rPr>
+          <w:lang w:val="en-US"/>
+        </w:rPr>
+      </w:pPr>
+      <w:r>
+        <w:rPr>
+          <w:b/>
+          <w:lang w:val="en-US"/>
+        </w:rPr>
+        <w:t>Untracked files:</w:t>
+      </w:r>
+      <w:r>
+        <w:rPr>
+          <w:lang w:val="en-US"/>
+        </w:rPr>
+        <w:t xml:space="preserve"> These are files in your working directory that are not tracked by Git. Git is unaware of these files, and they won't be included in commits unless you explicitly add them.</w:t>
+      </w:r>
+    </w:p>
+    <w:p>
+      <w:pPr>
+        <w:pStyle w:val="ListParagraph"/>
+        <w:numPr>
+          <w:ilvl w:val="1"/>
+          <w:numId w:val="1"/>
+        </w:numPr>
+        <w:rPr>
+          <w:lang w:val="en-US"/>
+        </w:rPr>
+      </w:pPr>
+      <w:r>
+        <w:rPr>
+          <w:lang w:val="en-US"/>
+        </w:rPr>
+        <w:t>The git status command is useful for understanding the current state of your repository and what changes are pending. It helps you decide what actions to take next, such as staging files for a commit or adding new files to the repository.</w:t>
+      </w:r>
+    </w:p>
+    <w:p>
+      <w:pPr>
+        <w:pStyle w:val="ListParagraph"/>
+        <w:numPr>
+          <w:ilvl w:val="0"/>
+          <w:numId w:val="1"/>
+        </w:numPr>
+        <w:rPr>
+          <w:lang w:val="en-US"/>
+        </w:rPr>
+      </w:pPr>
+      <w:r>
+        <w:rPr>
+          <w:lang w:val="en-US"/>
+        </w:rPr>
+        <w:t xml:space="preserve">What is </w:t>
+      </w:r>
+      <w:r>
+        <w:rPr>
+          <w:b/>
+          <w:lang w:val="en-US"/>
+        </w:rPr>
+        <w:t>‘git add’</w:t>
+      </w:r>
+      <w:r>
+        <w:rPr>
+          <w:lang w:val="en-US"/>
+        </w:rPr>
+        <w:t>?</w:t>
+      </w:r>
+    </w:p>
+    <w:p>
+      <w:pPr>
+        <w:pStyle w:val="ListParagraph"/>
+        <w:numPr>
+          <w:ilvl w:val="1"/>
+          <w:numId w:val="1"/>
+        </w:numPr>
+        <w:rPr>
+          <w:lang w:val="en-US"/>
+        </w:rPr>
+      </w:pPr>
+      <w:r>
+        <w:rPr>
+          <w:b/>
+          <w:lang w:val="en-US"/>
+        </w:rPr>
+        <w:t>git add</w:t>
+      </w:r>
+      <w:r>
+        <w:rPr>
+          <w:lang w:val="en-US"/>
+        </w:rPr>
+        <w:t xml:space="preserve"> is a Git command used to add changes in the working directory to the staging area. The staging area, also known as the "index," is a place where changes are organized before they are committed to the repository. By adding changes to the staging area using git add, you are preparing them for the next commit.</w:t>
+      </w:r>
+    </w:p>
+    <w:p>
+      <w:pPr>
+        <w:pStyle w:val="ListParagraph"/>
+        <w:numPr>
+          <w:ilvl w:val="1"/>
+          <w:numId w:val="1"/>
+        </w:numPr>
+        <w:rPr>
+          <w:lang w:val="en-US"/>
+        </w:rPr>
+      </w:pPr>
+      <w:r>
+        <w:rPr>
+          <w:b/>
+          <w:lang w:val="en-US"/>
+        </w:rPr>
         <w:lastRenderedPageBreak/>
-        <w:t>In Git, "origin" is a default name commonly used to refer to the remote repository from which the local repository was initially cloned. You typically push changes to and pull changes from the origin remote.</w:t>
-      </w:r>
-    </w:p>
-    <w:p>
-      <w:pPr>
-        <w:pStyle w:val="ListParagraph"/>
-        <w:numPr>
-          <w:ilvl w:val="1"/>
-          <w:numId w:val="1"/>
-        </w:numPr>
-        <w:rPr>
-          <w:lang w:val="en-US"/>
-        </w:rPr>
-      </w:pPr>
-      <w:r>
-        <w:rPr>
-          <w:lang w:val="en-US"/>
-        </w:rPr>
-        <w:t>In summary, the workflow typically involves making changes in the working directory, staging those changes in the staging area, committing them to the local repository, and then pushing those commits to a remote repository, such as one hosted on GitHub.</w:t>
+        <w:t>Add Specific Files</w:t>
+      </w:r>
+      <w:r>
+        <w:rPr>
+          <w:lang w:val="en-US"/>
+        </w:rPr>
+        <w:t>: You can add specific files to the staging area by specifying their names:</w:t>
+      </w:r>
+      <w:r>
+        <w:rPr>
+          <w:lang w:val="en-US"/>
+        </w:rPr>
+        <w:t xml:space="preserve"> </w:t>
+      </w:r>
+      <w:r>
+        <w:rPr>
+          <w:b/>
+          <w:lang w:val="en-US"/>
+        </w:rPr>
+        <w:t>git add filename.txt</w:t>
+      </w:r>
+    </w:p>
+    <w:p>
+      <w:pPr>
+        <w:pStyle w:val="ListParagraph"/>
+        <w:numPr>
+          <w:ilvl w:val="1"/>
+          <w:numId w:val="1"/>
+        </w:numPr>
+        <w:rPr>
+          <w:lang w:val="en-US"/>
+        </w:rPr>
+      </w:pPr>
+      <w:r>
+        <w:rPr>
+          <w:b/>
+          <w:lang w:val="en-US"/>
+        </w:rPr>
+        <w:t>Add All Changes</w:t>
+      </w:r>
+      <w:r>
+        <w:rPr>
+          <w:lang w:val="en-US"/>
+        </w:rPr>
+        <w:t xml:space="preserve">: You can add all changes in the working directory to the staging area using: </w:t>
+      </w:r>
+      <w:r>
+        <w:rPr>
+          <w:b/>
+          <w:lang w:val="en-US"/>
+        </w:rPr>
+        <w:t xml:space="preserve">git </w:t>
+      </w:r>
+      <w:proofErr w:type="gramStart"/>
+      <w:r>
+        <w:rPr>
+          <w:b/>
+          <w:lang w:val="en-US"/>
+        </w:rPr>
+        <w:t>add .</w:t>
+      </w:r>
+      <w:proofErr w:type="gramEnd"/>
+    </w:p>
+    <w:p>
+      <w:pPr>
+        <w:pStyle w:val="ListParagraph"/>
+        <w:numPr>
+          <w:ilvl w:val="2"/>
+          <w:numId w:val="1"/>
+        </w:numPr>
+        <w:rPr>
+          <w:lang w:val="en-US"/>
+        </w:rPr>
+      </w:pPr>
+      <w:proofErr w:type="gramStart"/>
+      <w:r>
+        <w:rPr>
+          <w:lang w:val="en-US"/>
+        </w:rPr>
+        <w:t>The .</w:t>
+      </w:r>
+      <w:proofErr w:type="gramEnd"/>
+      <w:r>
+        <w:rPr>
+          <w:lang w:val="en-US"/>
+        </w:rPr>
+        <w:t xml:space="preserve"> indicates the current directory. This command stages all changes in the current directory and its subdirectories.</w:t>
+      </w:r>
+    </w:p>
+    <w:p>
+      <w:pPr>
+        <w:pStyle w:val="ListParagraph"/>
+        <w:numPr>
+          <w:ilvl w:val="1"/>
+          <w:numId w:val="1"/>
+        </w:numPr>
+        <w:rPr>
+          <w:lang w:val="en-US"/>
+        </w:rPr>
+      </w:pPr>
+      <w:r>
+        <w:rPr>
+          <w:b/>
+          <w:lang w:val="en-US"/>
+        </w:rPr>
+        <w:t>Add All Changes Interactively</w:t>
+      </w:r>
+      <w:r>
+        <w:rPr>
+          <w:lang w:val="en-US"/>
+        </w:rPr>
+        <w:t>: Git provides an interactive mode for adding changes, where you can selectively add changes from specific files or parts of files. To enter interactive mode, use:</w:t>
+      </w:r>
+      <w:r>
+        <w:rPr>
+          <w:lang w:val="en-US"/>
+        </w:rPr>
+        <w:t xml:space="preserve"> </w:t>
+      </w:r>
+      <w:r>
+        <w:rPr>
+          <w:b/>
+          <w:lang w:val="en-US"/>
+        </w:rPr>
+        <w:t>git add -</w:t>
+      </w:r>
+      <w:proofErr w:type="spellStart"/>
+      <w:r>
+        <w:rPr>
+          <w:b/>
+          <w:lang w:val="en-US"/>
+        </w:rPr>
+        <w:t>i</w:t>
+      </w:r>
+      <w:proofErr w:type="spellEnd"/>
+    </w:p>
+    <w:p>
+      <w:pPr>
+        <w:pStyle w:val="ListParagraph"/>
+        <w:numPr>
+          <w:ilvl w:val="2"/>
+          <w:numId w:val="1"/>
+        </w:numPr>
+        <w:rPr>
+          <w:lang w:val="en-US"/>
+        </w:rPr>
+      </w:pPr>
+      <w:r>
+        <w:rPr>
+          <w:lang w:val="en-US"/>
+        </w:rPr>
+        <w:t>This command opens an interactive interface where you can choose which changes to stage.</w:t>
+      </w:r>
+    </w:p>
+    <w:p>
+      <w:pPr>
+        <w:pStyle w:val="ListParagraph"/>
+        <w:numPr>
+          <w:ilvl w:val="2"/>
+          <w:numId w:val="1"/>
+        </w:numPr>
+        <w:rPr>
+          <w:lang w:val="en-US"/>
+        </w:rPr>
+      </w:pPr>
+      <w:r>
+        <w:rPr>
+          <w:lang w:val="en-US"/>
+        </w:rPr>
+        <w:t>After using git add to stage changes, you can review the changes using git status to see which files are staged and which files have changes that are not yet staged. Once you have added all the changes you want to the staging area, you can commit them using git commit.</w:t>
       </w:r>
     </w:p>
     <w:p>
@@ -1700,16 +3338,15 @@
         <w:rPr>
           <w:lang w:val="en-US"/>
         </w:rPr>
-        <w:t xml:space="preserve">What is git </w:t>
-      </w:r>
-      <w:proofErr w:type="spellStart"/>
-      <w:r>
-        <w:rPr>
-          <w:lang w:val="en-US"/>
-        </w:rPr>
-        <w:t>init</w:t>
-      </w:r>
-      <w:proofErr w:type="spellEnd"/>
+        <w:t xml:space="preserve">What is </w:t>
+      </w:r>
+      <w:r>
+        <w:rPr>
+          <w:b/>
+          <w:lang w:val="en-US"/>
+        </w:rPr>
+        <w:t>git commit</w:t>
+      </w:r>
       <w:r>
         <w:rPr>
           <w:lang w:val="en-US"/>
@@ -1728,471 +3365,12 @@
           <w:lang w:val="en-US"/>
         </w:rPr>
       </w:pPr>
-      <w:r>
-        <w:rPr>
-          <w:b/>
-          <w:lang w:val="en-US"/>
-        </w:rPr>
-        <w:t xml:space="preserve">Git </w:t>
-      </w:r>
-      <w:proofErr w:type="spellStart"/>
-      <w:r>
-        <w:rPr>
-          <w:b/>
-          <w:lang w:val="en-US"/>
-        </w:rPr>
-        <w:t>init</w:t>
-      </w:r>
-      <w:proofErr w:type="spellEnd"/>
-      <w:r>
-        <w:rPr>
-          <w:lang w:val="en-US"/>
-        </w:rPr>
-        <w:t>:</w:t>
-      </w:r>
-    </w:p>
-    <w:p>
-      <w:pPr>
-        <w:pStyle w:val="ListParagraph"/>
-        <w:numPr>
-          <w:ilvl w:val="1"/>
-          <w:numId w:val="1"/>
-        </w:numPr>
-        <w:rPr>
-          <w:lang w:val="en-US"/>
-        </w:rPr>
-      </w:pPr>
-      <w:r>
-        <w:rPr>
-          <w:lang w:val="en-US"/>
-        </w:rPr>
-        <w:t xml:space="preserve">The git </w:t>
-      </w:r>
-      <w:proofErr w:type="spellStart"/>
-      <w:r>
-        <w:rPr>
-          <w:lang w:val="en-US"/>
-        </w:rPr>
-        <w:t>init</w:t>
-      </w:r>
-      <w:proofErr w:type="spellEnd"/>
-      <w:r>
-        <w:rPr>
-          <w:lang w:val="en-US"/>
-        </w:rPr>
-        <w:t xml:space="preserve"> command is used to initialize a new Git repository. When you run this command in a directory, Git sets up the necessary data structures and files, creating a new repository from scratch.</w:t>
-      </w:r>
-    </w:p>
-    <w:p>
-      <w:pPr>
-        <w:pStyle w:val="ListParagraph"/>
-        <w:numPr>
-          <w:ilvl w:val="0"/>
-          <w:numId w:val="1"/>
-        </w:numPr>
-        <w:rPr>
-          <w:lang w:val="en-US"/>
-        </w:rPr>
-      </w:pPr>
-      <w:r>
-        <w:rPr>
-          <w:lang w:val="en-US"/>
-        </w:rPr>
-        <w:t>What is ‘</w:t>
-      </w:r>
-      <w:r>
-        <w:rPr>
-          <w:b/>
-          <w:lang w:val="en-US"/>
-        </w:rPr>
-        <w:t>git status</w:t>
-      </w:r>
-      <w:r>
-        <w:rPr>
-          <w:lang w:val="en-US"/>
-        </w:rPr>
-        <w:t>’?</w:t>
-      </w:r>
-    </w:p>
-    <w:p>
-      <w:pPr>
-        <w:pStyle w:val="ListParagraph"/>
-        <w:numPr>
-          <w:ilvl w:val="1"/>
-          <w:numId w:val="1"/>
-        </w:numPr>
-        <w:rPr>
-          <w:lang w:val="en-US"/>
-        </w:rPr>
-      </w:pPr>
-      <w:r>
-        <w:rPr>
-          <w:lang w:val="en-US"/>
-        </w:rPr>
-        <w:t>git status is a command used in the Git version control system to display the state of the working directory and the staging area. When you run git status in your terminal or command prompt while inside a Git repository, it provides information</w:t>
-      </w:r>
-      <w:r>
-        <w:rPr>
-          <w:lang w:val="en-US"/>
-        </w:rPr>
-        <w:t xml:space="preserve"> about:</w:t>
-      </w:r>
-    </w:p>
-    <w:p>
-      <w:pPr>
-        <w:pStyle w:val="ListParagraph"/>
-        <w:numPr>
-          <w:ilvl w:val="1"/>
-          <w:numId w:val="1"/>
-        </w:numPr>
-        <w:rPr>
-          <w:lang w:val="en-US"/>
-        </w:rPr>
-      </w:pPr>
-      <w:r>
-        <w:rPr>
-          <w:b/>
-          <w:lang w:val="en-US"/>
-        </w:rPr>
-        <w:t>Changes to be committed</w:t>
-      </w:r>
-      <w:r>
-        <w:rPr>
-          <w:lang w:val="en-US"/>
-        </w:rPr>
-        <w:t>: This section shows the changes that are staged (added to the index) and ready to be committed to the repository.</w:t>
-      </w:r>
-    </w:p>
-    <w:p>
-      <w:pPr>
-        <w:pStyle w:val="ListParagraph"/>
-        <w:numPr>
-          <w:ilvl w:val="1"/>
-          <w:numId w:val="1"/>
-        </w:numPr>
-        <w:rPr>
-          <w:lang w:val="en-US"/>
-        </w:rPr>
-      </w:pPr>
-      <w:r>
-        <w:rPr>
-          <w:b/>
-          <w:lang w:val="en-US"/>
-        </w:rPr>
-        <w:t>Changes not staged for commit</w:t>
-      </w:r>
-      <w:r>
-        <w:rPr>
-          <w:lang w:val="en-US"/>
-        </w:rPr>
-        <w:t>: These are the changes in the working directory that have not yet been staged (added to the index). In other words, these are modifications that you have made but haven't yet told Git that you want to include in the next commit.</w:t>
-      </w:r>
-    </w:p>
-    <w:p>
-      <w:pPr>
-        <w:pStyle w:val="ListParagraph"/>
-        <w:numPr>
-          <w:ilvl w:val="1"/>
-          <w:numId w:val="1"/>
-        </w:numPr>
-        <w:rPr>
-          <w:lang w:val="en-US"/>
-        </w:rPr>
-      </w:pPr>
-      <w:r>
-        <w:rPr>
-          <w:b/>
-          <w:lang w:val="en-US"/>
-        </w:rPr>
-        <w:t>Untracked files:</w:t>
-      </w:r>
-      <w:r>
-        <w:rPr>
-          <w:lang w:val="en-US"/>
-        </w:rPr>
-        <w:t xml:space="preserve"> These are files in your working directory that are not tracked by Git. Git is unaware of these files, and they won't be included in commits unless you explicitly add them.</w:t>
-      </w:r>
-    </w:p>
-    <w:p>
-      <w:pPr>
-        <w:pStyle w:val="ListParagraph"/>
-        <w:numPr>
-          <w:ilvl w:val="1"/>
-          <w:numId w:val="1"/>
-        </w:numPr>
-        <w:rPr>
-          <w:lang w:val="en-US"/>
-        </w:rPr>
-      </w:pPr>
-      <w:r>
-        <w:rPr>
-          <w:lang w:val="en-US"/>
-        </w:rPr>
-        <w:t>The git status command is useful for understanding the current state of your repository and what changes are pending. It helps you decide what actions to take next, such as staging files for a commit or adding new files to the repository.</w:t>
-      </w:r>
-    </w:p>
-    <w:p>
-      <w:pPr>
-        <w:pStyle w:val="ListParagraph"/>
-        <w:numPr>
-          <w:ilvl w:val="0"/>
-          <w:numId w:val="1"/>
-        </w:numPr>
-        <w:rPr>
-          <w:lang w:val="en-US"/>
-        </w:rPr>
-      </w:pPr>
-      <w:r>
-        <w:rPr>
-          <w:lang w:val="en-US"/>
-        </w:rPr>
-        <w:t xml:space="preserve">What is </w:t>
-      </w:r>
-      <w:r>
-        <w:rPr>
-          <w:b/>
-          <w:lang w:val="en-US"/>
-        </w:rPr>
-        <w:t>‘git add’</w:t>
-      </w:r>
-      <w:r>
-        <w:rPr>
-          <w:lang w:val="en-US"/>
-        </w:rPr>
-        <w:t>?</w:t>
-      </w:r>
-    </w:p>
-    <w:p>
-      <w:pPr>
-        <w:pStyle w:val="ListParagraph"/>
-        <w:numPr>
-          <w:ilvl w:val="1"/>
-          <w:numId w:val="1"/>
-        </w:numPr>
-        <w:rPr>
-          <w:lang w:val="en-US"/>
-        </w:rPr>
-      </w:pPr>
-      <w:r>
-        <w:rPr>
-          <w:b/>
-          <w:lang w:val="en-US"/>
-        </w:rPr>
-        <w:t>git add</w:t>
-      </w:r>
-      <w:r>
-        <w:rPr>
-          <w:lang w:val="en-US"/>
-        </w:rPr>
-        <w:t xml:space="preserve"> is a Git command used to add changes in the working directory to the staging area. The staging area, also known as the "index," is a place where changes are organized before they are committed to the repository. By adding changes to the staging area using git add, you are preparing them for the next commit.</w:t>
-      </w:r>
-    </w:p>
-    <w:p>
-      <w:pPr>
-        <w:pStyle w:val="ListParagraph"/>
-        <w:numPr>
-          <w:ilvl w:val="1"/>
-          <w:numId w:val="1"/>
-        </w:numPr>
-        <w:rPr>
-          <w:lang w:val="en-US"/>
-        </w:rPr>
-      </w:pPr>
-      <w:r>
-        <w:rPr>
-          <w:b/>
-          <w:lang w:val="en-US"/>
-        </w:rPr>
-        <w:t>Add Specific Files</w:t>
-      </w:r>
-      <w:r>
-        <w:rPr>
-          <w:lang w:val="en-US"/>
-        </w:rPr>
-        <w:t>: You can add specific files to the staging area by specifying their names:</w:t>
-      </w:r>
-      <w:r>
-        <w:rPr>
-          <w:lang w:val="en-US"/>
-        </w:rPr>
-        <w:t xml:space="preserve"> </w:t>
-      </w:r>
-      <w:r>
-        <w:rPr>
-          <w:b/>
-          <w:lang w:val="en-US"/>
-        </w:rPr>
-        <w:t>git add filename.txt</w:t>
-      </w:r>
-    </w:p>
-    <w:p>
-      <w:pPr>
-        <w:pStyle w:val="ListParagraph"/>
-        <w:numPr>
-          <w:ilvl w:val="1"/>
-          <w:numId w:val="1"/>
-        </w:numPr>
-        <w:rPr>
-          <w:lang w:val="en-US"/>
-        </w:rPr>
-      </w:pPr>
-      <w:r>
-        <w:rPr>
-          <w:b/>
-          <w:lang w:val="en-US"/>
-        </w:rPr>
-        <w:t>Add All Changes</w:t>
-      </w:r>
-      <w:r>
-        <w:rPr>
-          <w:lang w:val="en-US"/>
-        </w:rPr>
-        <w:t xml:space="preserve">: You can add all changes in the working directory to the staging area using: </w:t>
-      </w:r>
-      <w:r>
-        <w:rPr>
-          <w:b/>
-          <w:lang w:val="en-US"/>
-        </w:rPr>
-        <w:t xml:space="preserve">git </w:t>
-      </w:r>
-      <w:proofErr w:type="gramStart"/>
-      <w:r>
-        <w:rPr>
-          <w:b/>
-          <w:lang w:val="en-US"/>
-        </w:rPr>
-        <w:t>add .</w:t>
-      </w:r>
-      <w:proofErr w:type="gramEnd"/>
-    </w:p>
-    <w:p>
-      <w:pPr>
-        <w:pStyle w:val="ListParagraph"/>
-        <w:numPr>
-          <w:ilvl w:val="2"/>
-          <w:numId w:val="1"/>
-        </w:numPr>
-        <w:rPr>
-          <w:lang w:val="en-US"/>
-        </w:rPr>
-      </w:pPr>
-      <w:proofErr w:type="gramStart"/>
-      <w:r>
-        <w:rPr>
-          <w:lang w:val="en-US"/>
-        </w:rPr>
-        <w:t>The .</w:t>
-      </w:r>
-      <w:proofErr w:type="gramEnd"/>
-      <w:r>
-        <w:rPr>
-          <w:lang w:val="en-US"/>
-        </w:rPr>
-        <w:t xml:space="preserve"> indicates the current directory. This command stages all changes in the current directory and its subdirectories.</w:t>
-      </w:r>
-    </w:p>
-    <w:p>
-      <w:pPr>
-        <w:pStyle w:val="ListParagraph"/>
-        <w:numPr>
-          <w:ilvl w:val="1"/>
-          <w:numId w:val="1"/>
-        </w:numPr>
-        <w:rPr>
-          <w:lang w:val="en-US"/>
-        </w:rPr>
-      </w:pPr>
-      <w:r>
-        <w:rPr>
-          <w:b/>
-          <w:lang w:val="en-US"/>
-        </w:rPr>
-        <w:t>Add All Changes Interactively</w:t>
-      </w:r>
-      <w:r>
-        <w:rPr>
-          <w:lang w:val="en-US"/>
-        </w:rPr>
-        <w:t>: Git provides an interactive mode for adding changes, where you can selectively add changes from specific files or parts of files. To enter interactive mode, use:</w:t>
-      </w:r>
-      <w:r>
-        <w:rPr>
-          <w:lang w:val="en-US"/>
-        </w:rPr>
-        <w:t xml:space="preserve"> </w:t>
-      </w:r>
-      <w:r>
-        <w:rPr>
-          <w:b/>
-          <w:lang w:val="en-US"/>
-        </w:rPr>
-        <w:t>git add -</w:t>
-      </w:r>
-      <w:proofErr w:type="spellStart"/>
-      <w:r>
-        <w:rPr>
-          <w:b/>
-          <w:lang w:val="en-US"/>
-        </w:rPr>
-        <w:t>i</w:t>
-      </w:r>
-      <w:proofErr w:type="spellEnd"/>
-    </w:p>
-    <w:p>
-      <w:pPr>
-        <w:pStyle w:val="ListParagraph"/>
-        <w:numPr>
-          <w:ilvl w:val="2"/>
-          <w:numId w:val="1"/>
-        </w:numPr>
-        <w:rPr>
-          <w:lang w:val="en-US"/>
-        </w:rPr>
-      </w:pPr>
-      <w:r>
-        <w:rPr>
-          <w:lang w:val="en-US"/>
-        </w:rPr>
-        <w:t>This command opens an interactive interface where you can choose which changes to stage.</w:t>
-      </w:r>
-    </w:p>
-    <w:p>
-      <w:pPr>
-        <w:pStyle w:val="ListParagraph"/>
-        <w:numPr>
-          <w:ilvl w:val="2"/>
-          <w:numId w:val="1"/>
-        </w:numPr>
-        <w:rPr>
-          <w:lang w:val="en-US"/>
-        </w:rPr>
-      </w:pPr>
-      <w:r>
-        <w:rPr>
-          <w:lang w:val="en-US"/>
-        </w:rPr>
-        <w:t>After using git add to stage changes, you can review the changes using git status to see which files are staged and which files have changes that are not yet staged. Once you have added all the changes you want to the staging area, you can commit them using git commit.</w:t>
-      </w:r>
       <w:bookmarkStart w:id="0" w:name="_GoBack"/>
       <w:bookmarkEnd w:id="0"/>
-    </w:p>
-    <w:p>
-      <w:pPr>
-        <w:pStyle w:val="ListParagraph"/>
-        <w:numPr>
-          <w:ilvl w:val="1"/>
-          <w:numId w:val="1"/>
-        </w:numPr>
-        <w:rPr>
-          <w:lang w:val="en-US"/>
-        </w:rPr>
-      </w:pPr>
-      <w:r>
-        <w:rPr>
-          <w:lang w:val="en-US"/>
-        </w:rPr>
-        <w:lastRenderedPageBreak/>
+      <w:r>
+        <w:rPr>
+          <w:lang w:val="en-US"/>
+        </w:rPr>
         <w:br/>
       </w:r>
       <w:r>

</xml_diff>